<commit_message>
Update Kang, Harpreet Abstract.docx
</commit_message>
<xml_diff>
--- a/Abstract/Kang, Harpreet Abstract.docx
+++ b/Abstract/Kang, Harpreet Abstract.docx
@@ -2491,7 +2491,73 @@
         <w:rPr>
           <w:rFonts w:ascii="Times New Roman" w:hAnsi="Times New Roman" w:cs="Times New Roman"/>
         </w:rPr>
-        <w:t xml:space="preserve">to identify key factors that can be used to predict an employee’s hourly wage. </w:t>
+        <w:t>to identify key factors that can be used to predict an employee</w:t>
+      </w:r>
+      <w:r>
+        <w:rPr>
+          <w:rFonts w:ascii="Times New Roman" w:hAnsi="Times New Roman" w:cs="Times New Roman"/>
+        </w:rPr>
+        <w:t xml:space="preserve">’s </w:t>
+      </w:r>
+      <w:r>
+        <w:rPr>
+          <w:rFonts w:ascii="Times New Roman" w:hAnsi="Times New Roman" w:cs="Times New Roman"/>
+        </w:rPr>
+        <w:t xml:space="preserve">hourly wage. </w:t>
+      </w:r>
+      <w:r>
+        <w:rPr>
+          <w:rFonts w:ascii="Times New Roman" w:hAnsi="Times New Roman" w:cs="Times New Roman"/>
+        </w:rPr>
+        <w:t xml:space="preserve">The data </w:t>
+      </w:r>
+      <w:r>
+        <w:rPr>
+          <w:rFonts w:ascii="Times New Roman" w:hAnsi="Times New Roman" w:cs="Times New Roman"/>
+        </w:rPr>
+        <w:t>is filtered for</w:t>
+      </w:r>
+      <w:r>
+        <w:rPr>
+          <w:rFonts w:ascii="Times New Roman" w:hAnsi="Times New Roman" w:cs="Times New Roman"/>
+        </w:rPr>
+        <w:t xml:space="preserve"> employee</w:t>
+      </w:r>
+      <w:r>
+        <w:rPr>
+          <w:rFonts w:ascii="Times New Roman" w:hAnsi="Times New Roman" w:cs="Times New Roman"/>
+        </w:rPr>
+        <w:t xml:space="preserve">s </w:t>
+      </w:r>
+      <w:r>
+        <w:rPr>
+          <w:rFonts w:ascii="Times New Roman" w:hAnsi="Times New Roman" w:cs="Times New Roman"/>
+        </w:rPr>
+        <w:t xml:space="preserve">who </w:t>
+      </w:r>
+      <w:r>
+        <w:rPr>
+          <w:rFonts w:ascii="Times New Roman" w:hAnsi="Times New Roman" w:cs="Times New Roman"/>
+        </w:rPr>
+        <w:t>only have a single</w:t>
+      </w:r>
+      <w:r>
+        <w:rPr>
+          <w:rFonts w:ascii="Times New Roman" w:hAnsi="Times New Roman" w:cs="Times New Roman"/>
+        </w:rPr>
+        <w:t xml:space="preserve"> full-time</w:t>
+      </w:r>
+      <w:r>
+        <w:rPr>
+          <w:rFonts w:ascii="Times New Roman" w:hAnsi="Times New Roman" w:cs="Times New Roman"/>
+        </w:rPr>
+        <w:t xml:space="preserve"> job</w:t>
+      </w:r>
+      <w:r>
+        <w:rPr>
+          <w:rFonts w:ascii="Times New Roman" w:hAnsi="Times New Roman" w:cs="Times New Roman"/>
+        </w:rPr>
+        <w:t xml:space="preserve">, have a permanent position, and are not in school. </w:t>
       </w:r>
       <w:r>
         <w:rPr>
@@ -2557,7 +2623,14 @@
         <w:rPr>
           <w:rFonts w:ascii="Times New Roman" w:hAnsi="Times New Roman" w:cs="Times New Roman"/>
         </w:rPr>
-        <w:t>some columns contain missing values</w:t>
+        <w:t xml:space="preserve">some columns contain missing </w:t>
+      </w:r>
+      <w:r>
+        <w:rPr>
+          <w:rFonts w:ascii="Times New Roman" w:hAnsi="Times New Roman" w:cs="Times New Roman"/>
+        </w:rPr>
+        <w:lastRenderedPageBreak/>
+        <w:t>values</w:t>
       </w:r>
       <w:r>
         <w:rPr>
@@ -2611,14 +2684,7 @@
         <w:rPr>
           <w:rFonts w:ascii="Times New Roman" w:hAnsi="Times New Roman" w:cs="Times New Roman"/>
         </w:rPr>
-        <w:t xml:space="preserve">filtering for low </w:t>
-      </w:r>
-      <w:r>
-        <w:rPr>
-          <w:rFonts w:ascii="Times New Roman" w:hAnsi="Times New Roman" w:cs="Times New Roman"/>
-        </w:rPr>
-        <w:lastRenderedPageBreak/>
-        <w:t xml:space="preserve">variance, high correlation, </w:t>
+        <w:t xml:space="preserve">filtering for low variance, high correlation, </w:t>
       </w:r>
       <w:r>
         <w:rPr>
@@ -2637,42 +2703,6 @@
           <w:rFonts w:ascii="Times New Roman" w:hAnsi="Times New Roman" w:cs="Times New Roman"/>
         </w:rPr>
         <w:t xml:space="preserve">values. </w:t>
-      </w:r>
-      <w:r>
-        <w:rPr>
-          <w:rFonts w:ascii="Times New Roman" w:hAnsi="Times New Roman" w:cs="Times New Roman"/>
-        </w:rPr>
-        <w:t>Following this up with imputation, which</w:t>
-      </w:r>
-      <w:r>
-        <w:rPr>
-          <w:rFonts w:ascii="Times New Roman" w:hAnsi="Times New Roman" w:cs="Times New Roman"/>
-        </w:rPr>
-        <w:t xml:space="preserve"> will </w:t>
-      </w:r>
-      <w:r>
-        <w:rPr>
-          <w:rFonts w:ascii="Times New Roman" w:hAnsi="Times New Roman" w:cs="Times New Roman"/>
-        </w:rPr>
-        <w:t xml:space="preserve">be </w:t>
-      </w:r>
-      <w:r>
-        <w:rPr>
-          <w:rFonts w:ascii="Times New Roman" w:hAnsi="Times New Roman" w:cs="Times New Roman"/>
-        </w:rPr>
-        <w:t xml:space="preserve">done for </w:t>
-      </w:r>
-      <w:r>
-        <w:rPr>
-          <w:rFonts w:ascii="Times New Roman" w:hAnsi="Times New Roman" w:cs="Times New Roman"/>
-        </w:rPr>
-        <w:t>any remaining</w:t>
-      </w:r>
-      <w:r>
-        <w:rPr>
-          <w:rFonts w:ascii="Times New Roman" w:hAnsi="Times New Roman" w:cs="Times New Roman"/>
-        </w:rPr>
-        <w:t xml:space="preserve"> columns. </w:t>
       </w:r>
     </w:p>
     <w:p>
@@ -2699,7 +2729,19 @@
         <w:rPr>
           <w:rFonts w:ascii="Times New Roman" w:hAnsi="Times New Roman" w:cs="Times New Roman"/>
         </w:rPr>
-        <w:t xml:space="preserve"> machine learning </w:t>
+        <w:t xml:space="preserve"> machine learning</w:t>
+      </w:r>
+      <w:r>
+        <w:rPr>
+          <w:rFonts w:ascii="Times New Roman" w:hAnsi="Times New Roman" w:cs="Times New Roman"/>
+        </w:rPr>
+        <w:t xml:space="preserve"> models such as linear regression and non-linear regression</w:t>
+      </w:r>
+      <w:r>
+        <w:rPr>
+          <w:rFonts w:ascii="Times New Roman" w:hAnsi="Times New Roman" w:cs="Times New Roman"/>
+        </w:rPr>
+        <w:t xml:space="preserve"> </w:t>
       </w:r>
       <w:r>
         <w:rPr>
@@ -2741,13 +2783,13 @@
         <w:rPr>
           <w:rFonts w:ascii="Times New Roman" w:hAnsi="Times New Roman" w:cs="Times New Roman"/>
         </w:rPr>
-        <w:t>U</w:t>
-      </w:r>
-      <w:r>
-        <w:rPr>
-          <w:rFonts w:ascii="Times New Roman" w:hAnsi="Times New Roman" w:cs="Times New Roman"/>
-        </w:rPr>
-        <w:t xml:space="preserve">nsupervised machine learning </w:t>
+        <w:t>K-Means, a clustering unsupervised machine learning model,</w:t>
+      </w:r>
+      <w:r>
+        <w:rPr>
+          <w:rFonts w:ascii="Times New Roman" w:hAnsi="Times New Roman" w:cs="Times New Roman"/>
+        </w:rPr>
+        <w:t xml:space="preserve"> </w:t>
       </w:r>
       <w:r>
         <w:rPr>
@@ -3269,6 +3311,7 @@
         <w:rPr>
           <w:rFonts w:ascii="Times New Roman" w:hAnsi="Times New Roman" w:cs="Times New Roman"/>
         </w:rPr>
+        <w:lastRenderedPageBreak/>
         <w:t>Has anyone else done anything that is related?</w:t>
       </w:r>
     </w:p>
@@ -3283,7 +3326,6 @@
         <w:rPr>
           <w:rFonts w:ascii="Times New Roman" w:hAnsi="Times New Roman" w:cs="Times New Roman"/>
         </w:rPr>
-        <w:lastRenderedPageBreak/>
         <w:t>Where does your work fit in with what has gone before?</w:t>
       </w:r>
     </w:p>
@@ -3604,6 +3646,27 @@
     </w:p>
     <w:p>
       <w:pPr>
+        <w:spacing w:line="480" w:lineRule="auto"/>
+        <w:rPr>
+          <w:rFonts w:ascii="Times New Roman" w:hAnsi="Times New Roman" w:cs="Times New Roman"/>
+        </w:rPr>
+      </w:pPr>
+      <w:r>
+        <w:rPr>
+          <w:rFonts w:ascii="Times New Roman" w:hAnsi="Times New Roman" w:cs="Times New Roman"/>
+        </w:rPr>
+        <w:tab/>
+        <w:t>The variables th</w:t>
+      </w:r>
+      <w:r>
+        <w:rPr>
+          <w:rFonts w:ascii="Times New Roman" w:hAnsi="Times New Roman" w:cs="Times New Roman"/>
+        </w:rPr>
+        <w:t>at this paper will examine are the province of residence, whether an individual resides in a major city, age, sex, marital status, education, private or public sector, immigration status, industry, usual hours worked at the main job, the</w:t>
+      </w:r>
+    </w:p>
+    <w:p>
+      <w:pPr>
         <w:pStyle w:val="Heading2"/>
       </w:pPr>
       <w:bookmarkStart w:id="3" w:name="_Toc167789233"/>
@@ -3678,7 +3741,14 @@
         <w:rPr>
           <w:rFonts w:ascii="Times New Roman" w:hAnsi="Times New Roman" w:cs="Times New Roman"/>
         </w:rPr>
-        <w:t>, Y. T., &amp; Alghamdi, S. M. 2022</w:t>
+        <w:t xml:space="preserve">, Y. T., &amp; </w:t>
+      </w:r>
+      <w:r>
+        <w:rPr>
+          <w:rFonts w:ascii="Times New Roman" w:hAnsi="Times New Roman" w:cs="Times New Roman"/>
+        </w:rPr>
+        <w:lastRenderedPageBreak/>
+        <w:t>Alghamdi, S. M. 2022</w:t>
       </w:r>
       <w:r>
         <w:rPr>
@@ -3810,14 +3880,7 @@
         <w:rPr>
           <w:rFonts w:ascii="Times New Roman" w:hAnsi="Times New Roman" w:cs="Times New Roman"/>
         </w:rPr>
-        <w:t xml:space="preserve">this survey and </w:t>
-      </w:r>
-      <w:r>
-        <w:rPr>
-          <w:rFonts w:ascii="Times New Roman" w:hAnsi="Times New Roman" w:cs="Times New Roman"/>
-        </w:rPr>
-        <w:lastRenderedPageBreak/>
-        <w:t xml:space="preserve">the LFS is that </w:t>
+        <w:t xml:space="preserve">this survey and the LFS is that </w:t>
       </w:r>
       <w:r>
         <w:rPr>
@@ -4442,7 +4505,14 @@
         <w:rPr>
           <w:rFonts w:ascii="Times New Roman" w:hAnsi="Times New Roman" w:cs="Times New Roman"/>
         </w:rPr>
-        <w:t xml:space="preserve"> look</w:t>
+        <w:t xml:space="preserve"> </w:t>
+      </w:r>
+      <w:r>
+        <w:rPr>
+          <w:rFonts w:ascii="Times New Roman" w:hAnsi="Times New Roman" w:cs="Times New Roman"/>
+        </w:rPr>
+        <w:lastRenderedPageBreak/>
+        <w:t>look</w:t>
       </w:r>
       <w:r>
         <w:rPr>
@@ -4533,14 +4603,7 @@
         <w:rPr>
           <w:rFonts w:ascii="Times New Roman" w:hAnsi="Times New Roman" w:cs="Times New Roman"/>
         </w:rPr>
-        <w:t xml:space="preserve">A key discussion in this paper was how certain attributes were classified. The features were categorized either as being associated with human capital, social capital, or the labour market. These </w:t>
-      </w:r>
-      <w:r>
-        <w:rPr>
-          <w:rFonts w:ascii="Times New Roman" w:hAnsi="Times New Roman" w:cs="Times New Roman"/>
-        </w:rPr>
-        <w:lastRenderedPageBreak/>
-        <w:t xml:space="preserve">groupings </w:t>
+        <w:t xml:space="preserve">A key discussion in this paper was how certain attributes were classified. The features were categorized either as being associated with human capital, social capital, or the labour market. These groupings </w:t>
       </w:r>
       <w:r>
         <w:rPr>
@@ -4917,7 +4980,14 @@
         <w:rPr>
           <w:rFonts w:ascii="Times New Roman" w:hAnsi="Times New Roman" w:cs="Times New Roman"/>
         </w:rPr>
-        <w:t xml:space="preserve"> This paper looks at predicting salary using artificial intelligence</w:t>
+        <w:t xml:space="preserve"> This paper looks at predicting salary using artificial </w:t>
+      </w:r>
+      <w:r>
+        <w:rPr>
+          <w:rFonts w:ascii="Times New Roman" w:hAnsi="Times New Roman" w:cs="Times New Roman"/>
+        </w:rPr>
+        <w:lastRenderedPageBreak/>
+        <w:t>intelligence</w:t>
       </w:r>
       <w:r>
         <w:rPr>
@@ -4947,14 +5017,7 @@
         <w:rPr>
           <w:rFonts w:ascii="Times New Roman" w:hAnsi="Times New Roman" w:cs="Times New Roman"/>
         </w:rPr>
-        <w:t xml:space="preserve">Different regression models were </w:t>
-      </w:r>
-      <w:r>
-        <w:rPr>
-          <w:rFonts w:ascii="Times New Roman" w:hAnsi="Times New Roman" w:cs="Times New Roman"/>
-        </w:rPr>
-        <w:lastRenderedPageBreak/>
-        <w:t>tested, including linear regression, ridge regression, Lasso regression, SVM, gradient boosting, random forest, neural networks, Bayesian ridge, Ada boost, and KNN.</w:t>
+        <w:t>Different regression models were tested, including linear regression, ridge regression, Lasso regression, SVM, gradient boosting, random forest, neural networks, Bayesian ridge, Ada boost, and KNN.</w:t>
       </w:r>
       <w:r>
         <w:rPr>
@@ -5154,6 +5217,7 @@
       </w:pPr>
       <w:bookmarkStart w:id="8" w:name="_Toc167789238"/>
       <w:r>
+        <w:lastRenderedPageBreak/>
         <w:t>Methodology</w:t>
       </w:r>
       <w:bookmarkEnd w:id="8"/>
@@ -5403,6 +5467,87 @@
       </w:r>
       <w:r>
         <w:rPr>
+          <w:rStyle w:val="Hyperlink"/>
+          <w:rFonts w:ascii="Times New Roman" w:hAnsi="Times New Roman" w:cs="Times New Roman"/>
+          <w:color w:val="000000" w:themeColor="text1"/>
+          <w:u w:val="none"/>
+        </w:rPr>
+        <w:t xml:space="preserve">We can further reduce this dataset by only focusing on job holders with one job instead of more than 1 which is measured by variable MJH. </w:t>
+      </w:r>
+      <w:r>
+        <w:rPr>
+          <w:rStyle w:val="Hyperlink"/>
+          <w:rFonts w:ascii="Times New Roman" w:hAnsi="Times New Roman" w:cs="Times New Roman"/>
+          <w:color w:val="000000" w:themeColor="text1"/>
+          <w:u w:val="none"/>
+        </w:rPr>
+        <w:t xml:space="preserve">We can </w:t>
+      </w:r>
+      <w:r>
+        <w:rPr>
+          <w:rStyle w:val="Hyperlink"/>
+          <w:rFonts w:ascii="Times New Roman" w:hAnsi="Times New Roman" w:cs="Times New Roman"/>
+          <w:color w:val="000000" w:themeColor="text1"/>
+          <w:u w:val="none"/>
+        </w:rPr>
+        <w:t>further</w:t>
+      </w:r>
+      <w:r>
+        <w:rPr>
+          <w:rStyle w:val="Hyperlink"/>
+          <w:rFonts w:ascii="Times New Roman" w:hAnsi="Times New Roman" w:cs="Times New Roman"/>
+          <w:color w:val="000000" w:themeColor="text1"/>
+          <w:u w:val="none"/>
+        </w:rPr>
+        <w:t xml:space="preserve"> filter this by only look at non-students using this field SCHOOLN</w:t>
+      </w:r>
+      <w:r>
+        <w:rPr>
+          <w:rStyle w:val="Hyperlink"/>
+          <w:rFonts w:ascii="Times New Roman" w:hAnsi="Times New Roman" w:cs="Times New Roman"/>
+          <w:color w:val="000000" w:themeColor="text1"/>
+          <w:u w:val="none"/>
+        </w:rPr>
+        <w:t xml:space="preserve"> not considering full time or part time students</w:t>
+      </w:r>
+      <w:r>
+        <w:rPr>
+          <w:rStyle w:val="Hyperlink"/>
+          <w:rFonts w:ascii="Times New Roman" w:hAnsi="Times New Roman" w:cs="Times New Roman"/>
+          <w:color w:val="000000" w:themeColor="text1"/>
+          <w:u w:val="none"/>
+        </w:rPr>
+        <w:t xml:space="preserve">, and then eliminate this variable as well. </w:t>
+      </w:r>
+      <w:r>
+        <w:rPr>
+          <w:rStyle w:val="Hyperlink"/>
+          <w:rFonts w:ascii="Times New Roman" w:hAnsi="Times New Roman" w:cs="Times New Roman"/>
+          <w:color w:val="000000" w:themeColor="text1"/>
+          <w:u w:val="none"/>
+        </w:rPr>
+        <w:t xml:space="preserve">Filtering one more time for FTPTMAIN to say that we are only looking at full time workers. </w:t>
+      </w:r>
+      <w:r>
+        <w:rPr>
+          <w:rStyle w:val="Hyperlink"/>
+          <w:rFonts w:ascii="Times New Roman" w:hAnsi="Times New Roman" w:cs="Times New Roman"/>
+          <w:color w:val="000000" w:themeColor="text1"/>
+          <w:u w:val="none"/>
+        </w:rPr>
+        <w:t>Lasty we are looking at Permanent positions PERMTEMP</w:t>
+      </w:r>
+      <w:r>
+        <w:rPr>
+          <w:rStyle w:val="Hyperlink"/>
+          <w:rFonts w:ascii="Times New Roman" w:hAnsi="Times New Roman" w:cs="Times New Roman"/>
+          <w:color w:val="000000" w:themeColor="text1"/>
+          <w:u w:val="none"/>
+        </w:rPr>
+        <w:t>=1.</w:t>
+      </w:r>
+      <w:r>
+        <w:rPr>
           <w:rFonts w:ascii="Times New Roman" w:hAnsi="Times New Roman" w:cs="Times New Roman"/>
         </w:rPr>
         <w:t xml:space="preserve">Regression can be classified as linear and non-linear. </w:t>
@@ -5451,6 +5596,7 @@
           <w:color w:val="000000" w:themeColor="text1"/>
           <w:u w:val="none"/>
         </w:rPr>
+        <w:lastRenderedPageBreak/>
         <w:t>Please see Figure 1 below for the complete list of variables with their respective statistical descriptions.</w:t>
       </w:r>
       <w:r>
@@ -5793,7 +5939,7 @@
           <w:color w:val="000000" w:themeColor="text1"/>
           <w:u w:val="none"/>
         </w:rPr>
-        <w:t xml:space="preserve">(LFSSTAT) variable is also not important </w:t>
+        <w:t xml:space="preserve">(LFSSTAT) variable is also not important because it only contains two categories employed and at work or employed and absent from work. We will assume that every is simply employed regardless of whether one is working or not. </w:t>
       </w:r>
       <w:r>
         <w:rPr>
@@ -5802,8 +5948,7 @@
           <w:color w:val="000000" w:themeColor="text1"/>
           <w:u w:val="none"/>
         </w:rPr>
-        <w:lastRenderedPageBreak/>
-        <w:t xml:space="preserve">because it only contains two categories employed and at work or employed and absent from work. We will assume that every is simply employed regardless of whether one is working or not. </w:t>
+        <w:t xml:space="preserve">The immigrant status variable IMMIG can be further simplified to either immigrant meaning 1 or not 0. </w:t>
       </w:r>
       <w:r>
         <w:rPr>
@@ -5832,9 +5977,8 @@
           <w:color w:val="000000" w:themeColor="text1"/>
           <w:u w:val="none"/>
         </w:rPr>
-        <w:t xml:space="preserve"> the dataset because it is high correlated with Age which is classified into 12 intervals. Age is something that is universally understood and it can be assumed that as one ages the tenure at the job will be longer </w:t>
-      </w:r>
-      <w:proofErr w:type="spellStart"/>
+        <w:t xml:space="preserve"> the dataset because it is high correlated with Age which is classified into 12 intervals. </w:t>
+      </w:r>
       <w:r>
         <w:rPr>
           <w:rStyle w:val="Hyperlink"/>
@@ -5842,9 +5986,9 @@
           <w:color w:val="000000" w:themeColor="text1"/>
           <w:u w:val="none"/>
         </w:rPr>
-        <w:t>aswell</w:t>
-      </w:r>
-      <w:proofErr w:type="spellEnd"/>
+        <w:t xml:space="preserve">Variables COWMAIN, </w:t>
+      </w:r>
+      <w:proofErr w:type="spellStart"/>
       <w:r>
         <w:rPr>
           <w:rStyle w:val="Hyperlink"/>
@@ -5852,12 +5996,114 @@
           <w:color w:val="000000" w:themeColor="text1"/>
           <w:u w:val="none"/>
         </w:rPr>
+        <w:t>prive</w:t>
+      </w:r>
+      <w:proofErr w:type="spellEnd"/>
+      <w:r>
+        <w:rPr>
+          <w:rStyle w:val="Hyperlink"/>
+          <w:rFonts w:ascii="Times New Roman" w:hAnsi="Times New Roman" w:cs="Times New Roman"/>
+          <w:color w:val="000000" w:themeColor="text1"/>
+          <w:u w:val="none"/>
+        </w:rPr>
+        <w:t xml:space="preserve"> or </w:t>
+      </w:r>
+      <w:proofErr w:type="spellStart"/>
+      <w:proofErr w:type="gramStart"/>
+      <w:r>
+        <w:rPr>
+          <w:rStyle w:val="Hyperlink"/>
+          <w:rFonts w:ascii="Times New Roman" w:hAnsi="Times New Roman" w:cs="Times New Roman"/>
+          <w:color w:val="000000" w:themeColor="text1"/>
+          <w:u w:val="none"/>
+        </w:rPr>
+        <w:t>public,and</w:t>
+      </w:r>
+      <w:proofErr w:type="spellEnd"/>
+      <w:proofErr w:type="gramEnd"/>
+      <w:r>
+        <w:rPr>
+          <w:rStyle w:val="Hyperlink"/>
+          <w:rFonts w:ascii="Times New Roman" w:hAnsi="Times New Roman" w:cs="Times New Roman"/>
+          <w:color w:val="000000" w:themeColor="text1"/>
+          <w:u w:val="none"/>
+        </w:rPr>
+        <w:t xml:space="preserve"> UNION are highly correlated and we can delete union. </w:t>
+      </w:r>
+      <w:proofErr w:type="spellStart"/>
+      <w:r>
+        <w:rPr>
+          <w:rStyle w:val="Hyperlink"/>
+          <w:rFonts w:ascii="Times New Roman" w:hAnsi="Times New Roman" w:cs="Times New Roman"/>
+          <w:color w:val="000000" w:themeColor="text1"/>
+          <w:u w:val="none"/>
+        </w:rPr>
+        <w:t>FIrmsize</w:t>
+      </w:r>
+      <w:proofErr w:type="spellEnd"/>
+      <w:r>
+        <w:rPr>
+          <w:rStyle w:val="Hyperlink"/>
+          <w:rFonts w:ascii="Times New Roman" w:hAnsi="Times New Roman" w:cs="Times New Roman"/>
+          <w:color w:val="000000" w:themeColor="text1"/>
+          <w:u w:val="none"/>
+        </w:rPr>
+        <w:t xml:space="preserve"> and </w:t>
+      </w:r>
+      <w:proofErr w:type="spellStart"/>
+      <w:r>
+        <w:rPr>
+          <w:rStyle w:val="Hyperlink"/>
+          <w:rFonts w:ascii="Times New Roman" w:hAnsi="Times New Roman" w:cs="Times New Roman"/>
+          <w:color w:val="000000" w:themeColor="text1"/>
+          <w:u w:val="none"/>
+        </w:rPr>
+        <w:t>establishmen</w:t>
+      </w:r>
+      <w:proofErr w:type="spellEnd"/>
+      <w:r>
+        <w:rPr>
+          <w:rStyle w:val="Hyperlink"/>
+          <w:rFonts w:ascii="Times New Roman" w:hAnsi="Times New Roman" w:cs="Times New Roman"/>
+          <w:color w:val="000000" w:themeColor="text1"/>
+          <w:u w:val="none"/>
+        </w:rPr>
+        <w:t xml:space="preserve"> size are correlated we can delete the one which is better distributed. </w:t>
+      </w:r>
+      <w:r>
+        <w:rPr>
+          <w:rStyle w:val="Hyperlink"/>
+          <w:rFonts w:ascii="Times New Roman" w:hAnsi="Times New Roman" w:cs="Times New Roman"/>
+          <w:color w:val="000000" w:themeColor="text1"/>
+          <w:u w:val="none"/>
+        </w:rPr>
+        <w:t xml:space="preserve">Age is something that is universally understood and it can be assumed that as one ages the tenure at the job will be longer </w:t>
+      </w:r>
+      <w:proofErr w:type="spellStart"/>
+      <w:r>
+        <w:rPr>
+          <w:rStyle w:val="Hyperlink"/>
+          <w:rFonts w:ascii="Times New Roman" w:hAnsi="Times New Roman" w:cs="Times New Roman"/>
+          <w:color w:val="000000" w:themeColor="text1"/>
+          <w:u w:val="none"/>
+        </w:rPr>
+        <w:t>aswell</w:t>
+      </w:r>
+      <w:proofErr w:type="spellEnd"/>
+      <w:r>
+        <w:rPr>
+          <w:rStyle w:val="Hyperlink"/>
+          <w:rFonts w:ascii="Times New Roman" w:hAnsi="Times New Roman" w:cs="Times New Roman"/>
+          <w:color w:val="000000" w:themeColor="text1"/>
+          <w:u w:val="none"/>
+        </w:rPr>
         <w:t xml:space="preserve">. </w:t>
       </w:r>
     </w:p>
     <w:p>
       <w:pPr>
         <w:spacing w:line="480" w:lineRule="auto"/>
+        <w:ind w:firstLine="720"/>
         <w:rPr>
           <w:rStyle w:val="Hyperlink"/>
           <w:rFonts w:ascii="Times New Roman" w:hAnsi="Times New Roman" w:cs="Times New Roman"/>
@@ -6040,7 +6286,17 @@
           <w:color w:val="000000" w:themeColor="text1"/>
           <w:u w:val="none"/>
         </w:rPr>
-        <w:t xml:space="preserve"> correlated we will pick NOC_10 as it is more general to pinpoint an industry. The only information we lose is that NOC_43 breaks down what exactly in the NOC_10 is. CMA we can binarize into 1 either you are from a big city or not 0.</w:t>
+        <w:t xml:space="preserve"> correlated we will pick NOC_10 as it is more general to pinpoint an industry. The only information we lose is that NOC_43 breaks down </w:t>
+      </w:r>
+      <w:r>
+        <w:rPr>
+          <w:rStyle w:val="Hyperlink"/>
+          <w:rFonts w:ascii="Times New Roman" w:hAnsi="Times New Roman" w:cs="Times New Roman"/>
+          <w:color w:val="000000" w:themeColor="text1"/>
+          <w:u w:val="none"/>
+        </w:rPr>
+        <w:lastRenderedPageBreak/>
+        <w:t>what exactly in the NOC_10 is. CMA we can binarize into 1 either you are from a big city or not 0.</w:t>
       </w:r>
     </w:p>
     <w:p>
@@ -6161,212 +6417,90 @@
     </w:p>
     <w:p>
       <w:pPr>
-        <w:rPr>
-          <w:rFonts w:ascii="Times New Roman" w:hAnsi="Times New Roman" w:cs="Times New Roman"/>
-        </w:rPr>
-      </w:pPr>
-    </w:p>
-    <w:p>
-      <w:pPr>
-        <w:rPr>
-          <w:rFonts w:ascii="Times New Roman" w:hAnsi="Times New Roman" w:cs="Times New Roman"/>
-        </w:rPr>
-      </w:pPr>
-      <w:r>
-        <w:rPr>
-          <w:rFonts w:ascii="Times New Roman" w:hAnsi="Times New Roman" w:cs="Times New Roman"/>
-        </w:rPr>
-        <w:t xml:space="preserve">We want to minimize the error when we build a predictive model to make the prediction as accurate as possible. </w:t>
-      </w:r>
-    </w:p>
-    <w:p>
-      <w:pPr>
-        <w:rPr>
-          <w:rFonts w:ascii="Times New Roman" w:hAnsi="Times New Roman" w:cs="Times New Roman"/>
-        </w:rPr>
-      </w:pPr>
-      <w:r>
-        <w:rPr>
-          <w:rFonts w:ascii="Times New Roman" w:hAnsi="Times New Roman" w:cs="Times New Roman"/>
-        </w:rPr>
-        <w:t xml:space="preserve">This is the main goal. Linear regression is used when the variable is numerical discrete or continuous. Least squares to minimize. Relies on assumptions of linearity. </w:t>
-      </w:r>
-    </w:p>
-    <w:p>
-      <w:pPr>
-        <w:rPr>
-          <w:rFonts w:ascii="Times New Roman" w:hAnsi="Times New Roman" w:cs="Times New Roman"/>
-        </w:rPr>
-      </w:pPr>
-      <w:r>
-        <w:rPr>
-          <w:rFonts w:ascii="Times New Roman" w:hAnsi="Times New Roman" w:cs="Times New Roman"/>
-        </w:rPr>
-        <w:t xml:space="preserve">Normalization makes the chance of better </w:t>
+        <w:spacing w:line="480" w:lineRule="auto"/>
+        <w:ind w:firstLine="720"/>
+        <w:rPr>
+          <w:rFonts w:ascii="Cambria Math" w:eastAsiaTheme="minorEastAsia" w:hAnsi="Cambria Math" w:cs="Times New Roman"/>
+          <w:i/>
+        </w:rPr>
+      </w:pPr>
+      <w:r>
+        <w:rPr>
+          <w:rFonts w:ascii="Times New Roman" w:hAnsi="Times New Roman" w:cs="Times New Roman"/>
+        </w:rPr>
+        <w:t xml:space="preserve">To use </w:t>
+      </w:r>
+      <w:r>
+        <w:rPr>
+          <w:rFonts w:ascii="Times New Roman" w:hAnsi="Times New Roman" w:cs="Times New Roman"/>
+        </w:rPr>
+        <w:t xml:space="preserve">multiple </w:t>
+      </w:r>
+      <w:r>
+        <w:rPr>
+          <w:rFonts w:ascii="Times New Roman" w:hAnsi="Times New Roman" w:cs="Times New Roman"/>
+        </w:rPr>
+        <w:t xml:space="preserve">linear regression, there must be an assumption of linearity between the </w:t>
+      </w:r>
+      <w:r>
+        <w:rPr>
+          <w:rFonts w:ascii="Times New Roman" w:hAnsi="Times New Roman" w:cs="Times New Roman"/>
+        </w:rPr>
+        <w:t>response</w:t>
+      </w:r>
+      <w:r>
+        <w:rPr>
+          <w:rFonts w:ascii="Times New Roman" w:hAnsi="Times New Roman" w:cs="Times New Roman"/>
+        </w:rPr>
+        <w:t xml:space="preserve"> variable and the independent variables</w:t>
+      </w:r>
+      <w:r>
+        <w:rPr>
+          <w:rFonts w:ascii="Times New Roman" w:hAnsi="Times New Roman" w:cs="Times New Roman"/>
+        </w:rPr>
+        <w:t xml:space="preserve">. In our scenario, </w:t>
+      </w:r>
+      <w:r>
+        <w:rPr>
+          <w:rFonts w:ascii="Times New Roman" w:hAnsi="Times New Roman" w:cs="Times New Roman"/>
+        </w:rPr>
+        <w:t xml:space="preserve">an </w:t>
       </w:r>
       <w:proofErr w:type="spellStart"/>
       <w:r>
         <w:rPr>
           <w:rFonts w:ascii="Times New Roman" w:hAnsi="Times New Roman" w:cs="Times New Roman"/>
         </w:rPr>
-        <w:t>preictions</w:t>
+        <w:t>anova</w:t>
       </w:r>
       <w:proofErr w:type="spellEnd"/>
       <w:r>
         <w:rPr>
           <w:rFonts w:ascii="Times New Roman" w:hAnsi="Times New Roman" w:cs="Times New Roman"/>
         </w:rPr>
-        <w:t xml:space="preserve">. Outliers will reduce our accuracy. </w:t>
+        <w:t xml:space="preserve"> test </w:t>
       </w:r>
       <w:proofErr w:type="spellStart"/>
       <w:r>
         <w:rPr>
           <w:rFonts w:ascii="Times New Roman" w:hAnsi="Times New Roman" w:cs="Times New Roman"/>
         </w:rPr>
-        <w:t>Highlyover</w:t>
+        <w:t xml:space="preserve">can </w:t>
       </w:r>
       <w:proofErr w:type="spellEnd"/>
       <w:r>
         <w:rPr>
           <w:rFonts w:ascii="Times New Roman" w:hAnsi="Times New Roman" w:cs="Times New Roman"/>
         </w:rPr>
-        <w:t xml:space="preserve"> correlated features will increase the risk of overfitting. </w:t>
-      </w:r>
-    </w:p>
-    <w:p>
-      <w:pPr>
-        <w:rPr>
-          <w:rFonts w:ascii="Times New Roman" w:hAnsi="Times New Roman" w:cs="Times New Roman"/>
-        </w:rPr>
-      </w:pPr>
-      <w:proofErr w:type="gramStart"/>
-      <w:r>
-        <w:rPr>
-          <w:rFonts w:ascii="Times New Roman" w:hAnsi="Times New Roman" w:cs="Times New Roman"/>
-        </w:rPr>
-        <w:t>And also</w:t>
-      </w:r>
-      <w:proofErr w:type="gramEnd"/>
-      <w:r>
-        <w:rPr>
-          <w:rFonts w:ascii="Times New Roman" w:hAnsi="Times New Roman" w:cs="Times New Roman"/>
-        </w:rPr>
-        <w:t>, please also check the distribution of the errors in a linear regression. </w:t>
-      </w:r>
-    </w:p>
-    <w:p>
-      <w:pPr>
-        <w:rPr>
-          <w:rFonts w:ascii="Times New Roman" w:hAnsi="Times New Roman" w:cs="Times New Roman"/>
-        </w:rPr>
-      </w:pPr>
-      <w:r>
-        <w:rPr>
-          <w:rFonts w:ascii="Times New Roman" w:hAnsi="Times New Roman" w:cs="Times New Roman"/>
-        </w:rPr>
-        <w:t>The distribution of the errors should be normal. </w:t>
-      </w:r>
-    </w:p>
-    <w:p>
-      <w:pPr>
-        <w:rPr>
-          <w:rFonts w:ascii="Times New Roman" w:hAnsi="Times New Roman" w:cs="Times New Roman"/>
-        </w:rPr>
-      </w:pPr>
-      <w:r>
-        <w:rPr>
-          <w:rFonts w:ascii="Times New Roman" w:hAnsi="Times New Roman" w:cs="Times New Roman"/>
-        </w:rPr>
-        <w:t>The errors should be normally distributed</w:t>
-      </w:r>
-    </w:p>
-    <w:p>
-      <w:pPr>
-        <w:rPr>
-          <w:rFonts w:ascii="Times New Roman" w:hAnsi="Times New Roman" w:cs="Times New Roman"/>
-        </w:rPr>
-      </w:pPr>
-    </w:p>
-    <w:p>
-      <w:pPr>
-        <w:rPr>
-          <w:rFonts w:ascii="Times New Roman" w:hAnsi="Times New Roman" w:cs="Times New Roman"/>
-        </w:rPr>
-      </w:pPr>
-    </w:p>
-    <w:p>
-      <w:pPr>
-        <w:rPr>
-          <w:rFonts w:ascii="Times New Roman" w:hAnsi="Times New Roman" w:cs="Times New Roman"/>
-        </w:rPr>
-      </w:pPr>
-    </w:p>
-    <w:p>
-      <w:pPr>
-        <w:rPr>
-          <w:rFonts w:ascii="Times New Roman" w:hAnsi="Times New Roman" w:cs="Times New Roman"/>
-        </w:rPr>
-      </w:pPr>
-    </w:p>
-    <w:p>
-      <w:pPr>
-        <w:rPr>
-          <w:rFonts w:ascii="Times New Roman" w:hAnsi="Times New Roman" w:cs="Times New Roman"/>
-        </w:rPr>
-      </w:pPr>
-    </w:p>
-    <w:p>
-      <w:pPr>
-        <w:rPr>
-          <w:rFonts w:ascii="Times New Roman" w:hAnsi="Times New Roman" w:cs="Times New Roman"/>
-        </w:rPr>
-      </w:pPr>
-      <w:r>
-        <w:rPr>
-          <w:rFonts w:ascii="Times New Roman" w:hAnsi="Times New Roman" w:cs="Times New Roman"/>
-        </w:rPr>
-        <w:t>When it is a regression problem, logistic regression is used to predict the probabilities of the different possible outcomes of a categorical dependent variable and given a set of independent variables. </w:t>
-      </w:r>
-    </w:p>
-    <w:p>
-      <w:pPr>
-        <w:rPr>
-          <w:rFonts w:ascii="Times New Roman" w:hAnsi="Times New Roman" w:cs="Times New Roman"/>
-        </w:rPr>
-      </w:pPr>
-      <w:r>
-        <w:rPr>
-          <w:rFonts w:ascii="Times New Roman" w:hAnsi="Times New Roman" w:cs="Times New Roman"/>
-        </w:rPr>
-        <w:t>so that the initial question about the usefulness of the independent variable x can be restated as: </w:t>
-      </w:r>
-    </w:p>
-    <w:p>
-      <w:pPr>
-        <w:rPr>
-          <w:rFonts w:ascii="Times New Roman" w:hAnsi="Times New Roman" w:cs="Times New Roman"/>
-        </w:rPr>
-      </w:pPr>
-      <w:r>
-        <w:rPr>
-          <w:rFonts w:ascii="Times New Roman" w:hAnsi="Times New Roman" w:cs="Times New Roman"/>
-        </w:rPr>
-        <w:t>Is there a linear relationship between x and y?</w:t>
-      </w:r>
-    </w:p>
-    <w:p>
-      <w:pPr>
-        <w:rPr>
-          <w:rFonts w:ascii="Times New Roman" w:hAnsi="Times New Roman" w:cs="Times New Roman"/>
-        </w:rPr>
-      </w:pPr>
-    </w:p>
-    <w:p>
-      <w:pPr>
-        <w:rPr>
-          <w:rFonts w:ascii="Times New Roman" w:eastAsiaTheme="minorEastAsia" w:hAnsi="Times New Roman" w:cs="Times New Roman"/>
-        </w:rPr>
-      </w:pPr>
+        <w:t>a hypothesis test can be used to check whether the slope of each independent variable is equal to zero or not. If it is equal to zero, then there is no relationship with hourly wage. The equation of the line is:</w:t>
+      </w:r>
+      <w:r>
+        <w:rPr>
+          <w:rFonts w:ascii="Cambria Math" w:hAnsi="Cambria Math" w:cs="Times New Roman"/>
+          <w:i/>
+        </w:rPr>
+        <w:br/>
+      </w:r>
       <m:oMathPara>
         <m:oMath>
           <m:r>
@@ -6404,6 +6538,340 @@
     </w:p>
     <w:p>
       <w:pPr>
+        <w:spacing w:line="480" w:lineRule="auto"/>
+        <w:rPr>
+          <w:rFonts w:ascii="Times New Roman" w:eastAsiaTheme="minorEastAsia" w:hAnsi="Times New Roman" w:cs="Times New Roman"/>
+          <w:iCs/>
+        </w:rPr>
+      </w:pPr>
+      <w:r>
+        <w:rPr>
+          <w:rFonts w:ascii="Times New Roman" w:eastAsiaTheme="minorEastAsia" w:hAnsi="Times New Roman" w:cs="Times New Roman"/>
+          <w:iCs/>
+        </w:rPr>
+        <w:t xml:space="preserve">In addition, four </w:t>
+      </w:r>
+      <w:r>
+        <w:rPr>
+          <w:rFonts w:ascii="Times New Roman" w:eastAsiaTheme="minorEastAsia" w:hAnsi="Times New Roman" w:cs="Times New Roman"/>
+          <w:iCs/>
+        </w:rPr>
+        <w:t>assumption</w:t>
+      </w:r>
+      <w:r>
+        <w:rPr>
+          <w:rFonts w:ascii="Times New Roman" w:eastAsiaTheme="minorEastAsia" w:hAnsi="Times New Roman" w:cs="Times New Roman"/>
+          <w:iCs/>
+        </w:rPr>
+        <w:t>s</w:t>
+      </w:r>
+      <w:r>
+        <w:rPr>
+          <w:rFonts w:ascii="Times New Roman" w:eastAsiaTheme="minorEastAsia" w:hAnsi="Times New Roman" w:cs="Times New Roman"/>
+          <w:iCs/>
+        </w:rPr>
+        <w:t xml:space="preserve"> must be </w:t>
+      </w:r>
+      <w:r>
+        <w:rPr>
+          <w:rFonts w:ascii="Times New Roman" w:eastAsiaTheme="minorEastAsia" w:hAnsi="Times New Roman" w:cs="Times New Roman"/>
+          <w:iCs/>
+        </w:rPr>
+        <w:t>held with</w:t>
+      </w:r>
+      <w:r>
+        <w:rPr>
+          <w:rFonts w:ascii="Times New Roman" w:eastAsiaTheme="minorEastAsia" w:hAnsi="Times New Roman" w:cs="Times New Roman"/>
+          <w:iCs/>
+        </w:rPr>
+        <w:t xml:space="preserve"> random errors </w:t>
+      </w:r>
+      <m:oMath>
+        <m:r>
+          <m:rPr>
+            <m:sty m:val="p"/>
+          </m:rPr>
+          <w:rPr>
+            <w:rFonts w:ascii="Cambria Math" w:hAnsi="Cambria Math" w:cs="Times New Roman"/>
+          </w:rPr>
+          <m:t>ϵ</m:t>
+        </m:r>
+      </m:oMath>
+      <w:r>
+        <w:rPr>
+          <w:rFonts w:ascii="Times New Roman" w:eastAsiaTheme="minorEastAsia" w:hAnsi="Times New Roman" w:cs="Times New Roman"/>
+          <w:iCs/>
+        </w:rPr>
+        <w:t xml:space="preserve">. These errors are independent and </w:t>
+      </w:r>
+      <w:r>
+        <w:rPr>
+          <w:rFonts w:ascii="Times New Roman" w:eastAsiaTheme="minorEastAsia" w:hAnsi="Times New Roman" w:cs="Times New Roman"/>
+          <w:iCs/>
+        </w:rPr>
+        <w:t xml:space="preserve">normally </w:t>
+      </w:r>
+      <w:proofErr w:type="gramStart"/>
+      <w:r>
+        <w:rPr>
+          <w:rFonts w:ascii="Times New Roman" w:eastAsiaTheme="minorEastAsia" w:hAnsi="Times New Roman" w:cs="Times New Roman"/>
+          <w:iCs/>
+        </w:rPr>
+        <w:t>distributed</w:t>
+      </w:r>
+      <w:r>
+        <w:rPr>
+          <w:rFonts w:ascii="Times New Roman" w:eastAsiaTheme="minorEastAsia" w:hAnsi="Times New Roman" w:cs="Times New Roman"/>
+          <w:iCs/>
+        </w:rPr>
+        <w:t>, and</w:t>
+      </w:r>
+      <w:proofErr w:type="gramEnd"/>
+      <w:r>
+        <w:rPr>
+          <w:rFonts w:ascii="Times New Roman" w:eastAsiaTheme="minorEastAsia" w:hAnsi="Times New Roman" w:cs="Times New Roman"/>
+          <w:iCs/>
+        </w:rPr>
+        <w:t xml:space="preserve"> have a mean of zero and common variance</w:t>
+      </w:r>
+      <w:r>
+        <w:rPr>
+          <w:rFonts w:ascii="Times New Roman" w:eastAsiaTheme="minorEastAsia" w:hAnsi="Times New Roman" w:cs="Times New Roman"/>
+          <w:iCs/>
+        </w:rPr>
+        <w:t xml:space="preserve">. This can be checked by </w:t>
+      </w:r>
+    </w:p>
+    <w:p>
+      <w:pPr>
+        <w:spacing w:line="480" w:lineRule="auto"/>
+        <w:rPr>
+          <w:rFonts w:ascii="Times New Roman" w:eastAsiaTheme="minorEastAsia" w:hAnsi="Times New Roman" w:cs="Times New Roman"/>
+          <w:iCs/>
+        </w:rPr>
+      </w:pPr>
+    </w:p>
+    <w:p>
+      <w:pPr>
+        <w:spacing w:line="480" w:lineRule="auto"/>
+        <w:rPr>
+          <w:rFonts w:ascii="Times New Roman" w:eastAsiaTheme="minorEastAsia" w:hAnsi="Times New Roman" w:cs="Times New Roman"/>
+          <w:iCs/>
+        </w:rPr>
+      </w:pPr>
+      <w:r>
+        <w:rPr>
+          <w:rFonts w:ascii="Times New Roman" w:eastAsiaTheme="minorEastAsia" w:hAnsi="Times New Roman" w:cs="Times New Roman"/>
+          <w:iCs/>
+        </w:rPr>
+        <w:t xml:space="preserve">Multiple Linear Regression (MLR) uses the method of least squares to achieve the best fitting line in a hyperplane. </w:t>
+      </w:r>
+    </w:p>
+    <w:p>
+      <w:pPr>
+        <w:rPr>
+          <w:rFonts w:ascii="Times New Roman" w:hAnsi="Times New Roman" w:cs="Times New Roman"/>
+        </w:rPr>
+      </w:pPr>
+    </w:p>
+    <w:p>
+      <w:pPr>
+        <w:rPr>
+          <w:rFonts w:ascii="Times New Roman" w:hAnsi="Times New Roman" w:cs="Times New Roman"/>
+        </w:rPr>
+      </w:pPr>
+      <w:r>
+        <w:rPr>
+          <w:rFonts w:ascii="Times New Roman" w:hAnsi="Times New Roman" w:cs="Times New Roman"/>
+        </w:rPr>
+        <w:t xml:space="preserve">We want to minimize the error when we build a predictive model to make the prediction as accurate as possible. </w:t>
+      </w:r>
+    </w:p>
+    <w:p>
+      <w:pPr>
+        <w:rPr>
+          <w:rFonts w:ascii="Times New Roman" w:hAnsi="Times New Roman" w:cs="Times New Roman"/>
+        </w:rPr>
+      </w:pPr>
+      <w:r>
+        <w:rPr>
+          <w:rFonts w:ascii="Times New Roman" w:hAnsi="Times New Roman" w:cs="Times New Roman"/>
+        </w:rPr>
+        <w:t xml:space="preserve">This is the main goal. Linear regression is used when the variable is numerical discrete or continuous. Least squares to minimize. Relies on assumptions of linearity. </w:t>
+      </w:r>
+    </w:p>
+    <w:p>
+      <w:pPr>
+        <w:rPr>
+          <w:rFonts w:ascii="Times New Roman" w:hAnsi="Times New Roman" w:cs="Times New Roman"/>
+        </w:rPr>
+      </w:pPr>
+      <w:r>
+        <w:rPr>
+          <w:rFonts w:ascii="Times New Roman" w:hAnsi="Times New Roman" w:cs="Times New Roman"/>
+        </w:rPr>
+        <w:lastRenderedPageBreak/>
+        <w:t xml:space="preserve">Normalization makes the chance of better </w:t>
+      </w:r>
+      <w:proofErr w:type="spellStart"/>
+      <w:r>
+        <w:rPr>
+          <w:rFonts w:ascii="Times New Roman" w:hAnsi="Times New Roman" w:cs="Times New Roman"/>
+        </w:rPr>
+        <w:t>preictions</w:t>
+      </w:r>
+      <w:proofErr w:type="spellEnd"/>
+      <w:r>
+        <w:rPr>
+          <w:rFonts w:ascii="Times New Roman" w:hAnsi="Times New Roman" w:cs="Times New Roman"/>
+        </w:rPr>
+        <w:t xml:space="preserve">. Outliers will reduce our accuracy. </w:t>
+      </w:r>
+      <w:proofErr w:type="spellStart"/>
+      <w:r>
+        <w:rPr>
+          <w:rFonts w:ascii="Times New Roman" w:hAnsi="Times New Roman" w:cs="Times New Roman"/>
+        </w:rPr>
+        <w:t>Highlyover</w:t>
+      </w:r>
+      <w:proofErr w:type="spellEnd"/>
+      <w:r>
+        <w:rPr>
+          <w:rFonts w:ascii="Times New Roman" w:hAnsi="Times New Roman" w:cs="Times New Roman"/>
+        </w:rPr>
+        <w:t xml:space="preserve"> correlated features will increase the risk of overfitting. </w:t>
+      </w:r>
+    </w:p>
+    <w:p>
+      <w:pPr>
+        <w:rPr>
+          <w:rFonts w:ascii="Times New Roman" w:hAnsi="Times New Roman" w:cs="Times New Roman"/>
+        </w:rPr>
+      </w:pPr>
+      <w:proofErr w:type="gramStart"/>
+      <w:r>
+        <w:rPr>
+          <w:rFonts w:ascii="Times New Roman" w:hAnsi="Times New Roman" w:cs="Times New Roman"/>
+        </w:rPr>
+        <w:t>And also</w:t>
+      </w:r>
+      <w:proofErr w:type="gramEnd"/>
+      <w:r>
+        <w:rPr>
+          <w:rFonts w:ascii="Times New Roman" w:hAnsi="Times New Roman" w:cs="Times New Roman"/>
+        </w:rPr>
+        <w:t>, please also check the distribution of the errors in a linear regression. </w:t>
+      </w:r>
+    </w:p>
+    <w:p>
+      <w:pPr>
+        <w:rPr>
+          <w:rFonts w:ascii="Times New Roman" w:hAnsi="Times New Roman" w:cs="Times New Roman"/>
+        </w:rPr>
+      </w:pPr>
+      <w:r>
+        <w:rPr>
+          <w:rFonts w:ascii="Times New Roman" w:hAnsi="Times New Roman" w:cs="Times New Roman"/>
+        </w:rPr>
+        <w:t>The distribution of the errors should be normal. </w:t>
+      </w:r>
+    </w:p>
+    <w:p>
+      <w:pPr>
+        <w:rPr>
+          <w:rFonts w:ascii="Times New Roman" w:hAnsi="Times New Roman" w:cs="Times New Roman"/>
+        </w:rPr>
+      </w:pPr>
+      <w:r>
+        <w:rPr>
+          <w:rFonts w:ascii="Times New Roman" w:hAnsi="Times New Roman" w:cs="Times New Roman"/>
+        </w:rPr>
+        <w:t>The errors should be normally distributed</w:t>
+      </w:r>
+    </w:p>
+    <w:p>
+      <w:pPr>
+        <w:rPr>
+          <w:rFonts w:ascii="Times New Roman" w:hAnsi="Times New Roman" w:cs="Times New Roman"/>
+        </w:rPr>
+      </w:pPr>
+    </w:p>
+    <w:p>
+      <w:pPr>
+        <w:rPr>
+          <w:rFonts w:ascii="Times New Roman" w:hAnsi="Times New Roman" w:cs="Times New Roman"/>
+        </w:rPr>
+      </w:pPr>
+    </w:p>
+    <w:p>
+      <w:pPr>
+        <w:rPr>
+          <w:rFonts w:ascii="Times New Roman" w:hAnsi="Times New Roman" w:cs="Times New Roman"/>
+        </w:rPr>
+      </w:pPr>
+    </w:p>
+    <w:p>
+      <w:pPr>
+        <w:rPr>
+          <w:rFonts w:ascii="Times New Roman" w:hAnsi="Times New Roman" w:cs="Times New Roman"/>
+        </w:rPr>
+      </w:pPr>
+    </w:p>
+    <w:p>
+      <w:pPr>
+        <w:rPr>
+          <w:rFonts w:ascii="Times New Roman" w:hAnsi="Times New Roman" w:cs="Times New Roman"/>
+        </w:rPr>
+      </w:pPr>
+    </w:p>
+    <w:p>
+      <w:pPr>
+        <w:rPr>
+          <w:rFonts w:ascii="Times New Roman" w:hAnsi="Times New Roman" w:cs="Times New Roman"/>
+        </w:rPr>
+      </w:pPr>
+      <w:r>
+        <w:rPr>
+          <w:rFonts w:ascii="Times New Roman" w:hAnsi="Times New Roman" w:cs="Times New Roman"/>
+        </w:rPr>
+        <w:t>When it is a regression problem, logistic regression is used to predict the probabilities of the different possible outcomes of a categorical dependent variable and given a set of independent variables. </w:t>
+      </w:r>
+    </w:p>
+    <w:p>
+      <w:pPr>
+        <w:rPr>
+          <w:rFonts w:ascii="Times New Roman" w:hAnsi="Times New Roman" w:cs="Times New Roman"/>
+        </w:rPr>
+      </w:pPr>
+      <w:r>
+        <w:rPr>
+          <w:rFonts w:ascii="Times New Roman" w:hAnsi="Times New Roman" w:cs="Times New Roman"/>
+        </w:rPr>
+        <w:t>so that the initial question about the usefulness of the independent variable x can be restated as: </w:t>
+      </w:r>
+    </w:p>
+    <w:p>
+      <w:pPr>
+        <w:rPr>
+          <w:rFonts w:ascii="Times New Roman" w:hAnsi="Times New Roman" w:cs="Times New Roman"/>
+        </w:rPr>
+      </w:pPr>
+      <w:r>
+        <w:rPr>
+          <w:rFonts w:ascii="Times New Roman" w:hAnsi="Times New Roman" w:cs="Times New Roman"/>
+        </w:rPr>
+        <w:t>Is there a linear relationship between x and y?</w:t>
+      </w:r>
+    </w:p>
+    <w:p>
+      <w:pPr>
+        <w:rPr>
+          <w:rFonts w:ascii="Times New Roman" w:hAnsi="Times New Roman" w:cs="Times New Roman"/>
+        </w:rPr>
+      </w:pPr>
+    </w:p>
+    <w:p>
+      <w:pPr>
         <w:rPr>
           <w:rFonts w:ascii="Times New Roman" w:eastAsiaTheme="minorEastAsia" w:hAnsi="Times New Roman" w:cs="Times New Roman"/>
         </w:rPr>
@@ -6592,19 +7060,36 @@
     </w:p>
     <w:p>
       <w:pPr>
-        <w:spacing w:line="480" w:lineRule="auto"/>
-        <w:rPr>
-          <w:rFonts w:ascii="Times New Roman" w:hAnsi="Times New Roman" w:cs="Times New Roman"/>
-        </w:rPr>
-      </w:pPr>
-      <w:proofErr w:type="spellStart"/>
-      <w:r>
-        <w:rPr>
-          <w:rFonts w:ascii="Times New Roman" w:hAnsi="Times New Roman" w:cs="Times New Roman"/>
-        </w:rPr>
-        <w:t>Classsification</w:t>
-      </w:r>
-      <w:proofErr w:type="spellEnd"/>
+        <w:rPr>
+          <w:rFonts w:ascii="Times New Roman" w:hAnsi="Times New Roman" w:cs="Times New Roman"/>
+        </w:rPr>
+      </w:pPr>
+      <w:r>
+        <w:rPr>
+          <w:rFonts w:ascii="Times New Roman" w:hAnsi="Times New Roman" w:cs="Times New Roman"/>
+        </w:rPr>
+        <w:t xml:space="preserve">Clustering is a descriptive method. We want to use this to explore our data and see patterns in our data. </w:t>
+      </w:r>
+      <w:r>
+        <w:rPr>
+          <w:rFonts w:ascii="Times New Roman" w:hAnsi="Times New Roman" w:cs="Times New Roman"/>
+        </w:rPr>
+        <w:t xml:space="preserve">We also mentioned that cluster analysis or clustering is the task of grouping a set of objects in such a way that the objects inside the same group are more </w:t>
+      </w:r>
+      <w:proofErr w:type="gramStart"/>
+      <w:r>
+        <w:rPr>
+          <w:rFonts w:ascii="Times New Roman" w:hAnsi="Times New Roman" w:cs="Times New Roman"/>
+        </w:rPr>
+        <w:t>similar to</w:t>
+      </w:r>
+      <w:proofErr w:type="gramEnd"/>
+      <w:r>
+        <w:rPr>
+          <w:rFonts w:ascii="Times New Roman" w:hAnsi="Times New Roman" w:cs="Times New Roman"/>
+        </w:rPr>
+        <w:t xml:space="preserve"> each other than to those in other groups.</w:t>
+      </w:r>
     </w:p>
     <w:p>
       <w:pPr>
@@ -6616,7 +7101,8 @@
         <w:rPr>
           <w:rFonts w:ascii="Times New Roman" w:hAnsi="Times New Roman" w:cs="Times New Roman"/>
         </w:rPr>
-        <w:t>Classification is the problem of identifying to which of a set of categories a new observation belongs. </w:t>
+        <w:lastRenderedPageBreak/>
+        <w:t xml:space="preserve">We will use centroid-based clustering, hard part is selecting k. Looking for hiding structures in the dataset. </w:t>
       </w:r>
     </w:p>
     <w:p>
@@ -6626,78 +7112,17 @@
           <w:rFonts w:ascii="Times New Roman" w:hAnsi="Times New Roman" w:cs="Times New Roman"/>
         </w:rPr>
       </w:pPr>
-      <w:r>
-        <w:rPr>
-          <w:rFonts w:ascii="Times New Roman" w:hAnsi="Times New Roman" w:cs="Times New Roman"/>
-        </w:rPr>
-        <w:t>Unsupervised</w:t>
-      </w:r>
     </w:p>
     <w:p>
       <w:pPr>
-        <w:rPr>
-          <w:rFonts w:ascii="Times New Roman" w:hAnsi="Times New Roman" w:cs="Times New Roman"/>
-        </w:rPr>
-      </w:pPr>
-      <w:r>
-        <w:rPr>
-          <w:rFonts w:ascii="Times New Roman" w:hAnsi="Times New Roman" w:cs="Times New Roman"/>
-        </w:rPr>
-        <w:t xml:space="preserve">Clustering is a descriptive method. We want to use this to explore our data and see patterns in our data. </w:t>
-      </w:r>
-      <w:r>
-        <w:rPr>
-          <w:rFonts w:ascii="Times New Roman" w:hAnsi="Times New Roman" w:cs="Times New Roman"/>
-        </w:rPr>
-        <w:t xml:space="preserve">We also mentioned that cluster analysis or clustering is the task of grouping a set of objects in such a way that the objects inside the same group are more </w:t>
-      </w:r>
-      <w:proofErr w:type="gramStart"/>
-      <w:r>
-        <w:rPr>
-          <w:rFonts w:ascii="Times New Roman" w:hAnsi="Times New Roman" w:cs="Times New Roman"/>
-        </w:rPr>
-        <w:t>similar to</w:t>
-      </w:r>
-      <w:proofErr w:type="gramEnd"/>
-      <w:r>
-        <w:rPr>
-          <w:rFonts w:ascii="Times New Roman" w:hAnsi="Times New Roman" w:cs="Times New Roman"/>
-        </w:rPr>
-        <w:t xml:space="preserve"> each other than to those in other groups.</w:t>
-      </w:r>
+        <w:spacing w:line="480" w:lineRule="auto"/>
+        <w:rPr>
+          <w:rFonts w:ascii="Times New Roman" w:hAnsi="Times New Roman" w:cs="Times New Roman"/>
+        </w:rPr>
+      </w:pPr>
     </w:p>
     <w:p>
       <w:pPr>
-        <w:rPr>
-          <w:rFonts w:ascii="Times New Roman" w:hAnsi="Times New Roman" w:cs="Times New Roman"/>
-        </w:rPr>
-      </w:pPr>
-      <w:r>
-        <w:rPr>
-          <w:rFonts w:ascii="Times New Roman" w:hAnsi="Times New Roman" w:cs="Times New Roman"/>
-        </w:rPr>
-        <w:lastRenderedPageBreak/>
-        <w:t xml:space="preserve">We will use centroid-based clustering, hard part is selecting k. Looking for hiding structures in the dataset. </w:t>
-      </w:r>
-    </w:p>
-    <w:p>
-      <w:pPr>
-        <w:spacing w:line="480" w:lineRule="auto"/>
-        <w:rPr>
-          <w:rFonts w:ascii="Times New Roman" w:hAnsi="Times New Roman" w:cs="Times New Roman"/>
-        </w:rPr>
-      </w:pPr>
-    </w:p>
-    <w:p>
-      <w:pPr>
-        <w:spacing w:line="480" w:lineRule="auto"/>
-        <w:rPr>
-          <w:rFonts w:ascii="Times New Roman" w:hAnsi="Times New Roman" w:cs="Times New Roman"/>
-        </w:rPr>
-      </w:pPr>
-    </w:p>
-    <w:p>
-      <w:pPr>
         <w:pStyle w:val="Heading2"/>
       </w:pPr>
       <w:bookmarkStart w:id="18" w:name="_Toc167789248"/>
@@ -6705,24 +7130,6 @@
         <w:t>Approach</w:t>
       </w:r>
       <w:bookmarkEnd w:id="18"/>
-    </w:p>
-    <w:p>
-      <w:pPr>
-        <w:pStyle w:val="ListParagraph"/>
-        <w:numPr>
-          <w:ilvl w:val="0"/>
-          <w:numId w:val="10"/>
-        </w:numPr>
-        <w:rPr>
-          <w:rFonts w:ascii="Times New Roman" w:hAnsi="Times New Roman" w:cs="Times New Roman"/>
-        </w:rPr>
-      </w:pPr>
-      <w:r>
-        <w:rPr>
-          <w:rFonts w:ascii="Times New Roman" w:hAnsi="Times New Roman" w:cs="Times New Roman"/>
-        </w:rPr>
-        <w:t>Multi-Class Classification</w:t>
-      </w:r>
     </w:p>
     <w:p>
       <w:pPr>

</xml_diff>